<commit_message>
Added descriprion and tests
</commit_message>
<xml_diff>
--- a/doc/SeriesResearch ADT.docx
+++ b/doc/SeriesResearch ADT.docx
@@ -6,6 +6,7 @@
       <w:pPr>
         <w:jc w:val="center"/>
         <w:rPr>
+          <w:rFonts w:ascii="Arial" w:hAnsi="Arial" w:cs="Arial"/>
           <w:b/>
           <w:i/>
           <w:sz w:val="28"/>
@@ -15,25 +16,18 @@
       <w:proofErr w:type="spellStart"/>
       <w:r>
         <w:rPr>
+          <w:rFonts w:ascii="Arial" w:hAnsi="Arial" w:cs="Arial"/>
           <w:b/>
           <w:i/>
           <w:sz w:val="28"/>
           <w:lang w:val="en-US"/>
         </w:rPr>
-        <w:t>Series</w:t>
-      </w:r>
-      <w:r>
-        <w:rPr>
-          <w:b/>
-          <w:i/>
-          <w:sz w:val="28"/>
-          <w:lang w:val="en-US"/>
-        </w:rPr>
-        <w:t>Research</w:t>
+        <w:t>SeriesResearch</w:t>
       </w:r>
       <w:proofErr w:type="spellEnd"/>
       <w:r>
         <w:rPr>
+          <w:rFonts w:ascii="Arial" w:hAnsi="Arial" w:cs="Arial"/>
           <w:b/>
           <w:i/>
           <w:sz w:val="28"/>
@@ -46,14 +40,14 @@
       <w:pPr>
         <w:spacing w:line="360" w:lineRule="auto"/>
         <w:rPr>
-          <w:rFonts w:ascii="Times New Roman" w:hAnsi="Times New Roman" w:cs="Times New Roman"/>
+          <w:rFonts w:ascii="Arial" w:hAnsi="Arial" w:cs="Arial"/>
           <w:sz w:val="20"/>
           <w:szCs w:val="20"/>
         </w:rPr>
       </w:pPr>
       <w:r>
         <w:rPr>
-          <w:rFonts w:ascii="Times New Roman" w:hAnsi="Times New Roman" w:cs="Times New Roman"/>
+          <w:rFonts w:ascii="Arial" w:hAnsi="Arial" w:cs="Arial"/>
           <w:sz w:val="20"/>
           <w:szCs w:val="20"/>
         </w:rPr>
@@ -62,7 +56,7 @@
       <w:proofErr w:type="spellStart"/>
       <w:r>
         <w:rPr>
-          <w:rFonts w:ascii="Times New Roman" w:hAnsi="Times New Roman" w:cs="Times New Roman"/>
+          <w:rFonts w:ascii="Arial" w:hAnsi="Arial" w:cs="Arial"/>
           <w:b/>
           <w:sz w:val="20"/>
           <w:szCs w:val="20"/>
@@ -72,7 +66,7 @@
       </w:r>
       <w:r>
         <w:rPr>
-          <w:rFonts w:ascii="Times New Roman" w:hAnsi="Times New Roman" w:cs="Times New Roman"/>
+          <w:rFonts w:ascii="Arial" w:hAnsi="Arial" w:cs="Arial"/>
           <w:b/>
           <w:sz w:val="20"/>
           <w:szCs w:val="20"/>
@@ -83,7 +77,7 @@
       <w:proofErr w:type="spellEnd"/>
       <w:r>
         <w:rPr>
-          <w:rFonts w:ascii="Times New Roman" w:hAnsi="Times New Roman" w:cs="Times New Roman"/>
+          <w:rFonts w:ascii="Arial" w:hAnsi="Arial" w:cs="Arial"/>
           <w:b/>
           <w:sz w:val="20"/>
           <w:szCs w:val="20"/>
@@ -93,7 +87,7 @@
       </w:r>
       <w:r>
         <w:rPr>
-          <w:rFonts w:ascii="Times New Roman" w:hAnsi="Times New Roman" w:cs="Times New Roman"/>
+          <w:rFonts w:ascii="Arial" w:hAnsi="Arial" w:cs="Arial"/>
           <w:b/>
           <w:sz w:val="20"/>
           <w:szCs w:val="20"/>
@@ -103,7 +97,7 @@
       </w:r>
       <w:r>
         <w:rPr>
-          <w:rFonts w:ascii="Times New Roman" w:hAnsi="Times New Roman" w:cs="Times New Roman"/>
+          <w:rFonts w:ascii="Arial" w:hAnsi="Arial" w:cs="Arial"/>
           <w:sz w:val="20"/>
           <w:szCs w:val="20"/>
           <w:lang w:val="ru-RU"/>
@@ -112,7 +106,7 @@
       </w:r>
       <w:r>
         <w:rPr>
-          <w:rFonts w:ascii="Times New Roman" w:hAnsi="Times New Roman" w:cs="Times New Roman"/>
+          <w:rFonts w:ascii="Arial" w:hAnsi="Arial" w:cs="Arial"/>
           <w:sz w:val="20"/>
           <w:szCs w:val="20"/>
         </w:rPr>
@@ -120,7 +114,7 @@
       </w:r>
       <w:r>
         <w:rPr>
-          <w:rFonts w:ascii="Times New Roman" w:hAnsi="Times New Roman" w:cs="Times New Roman"/>
+          <w:rFonts w:ascii="Arial" w:hAnsi="Arial" w:cs="Arial"/>
           <w:sz w:val="20"/>
           <w:szCs w:val="20"/>
         </w:rPr>
@@ -128,7 +122,7 @@
       </w:r>
       <w:r>
         <w:rPr>
-          <w:rFonts w:ascii="Times New Roman" w:hAnsi="Times New Roman" w:cs="Times New Roman"/>
+          <w:rFonts w:ascii="Arial" w:hAnsi="Arial" w:cs="Arial"/>
           <w:sz w:val="20"/>
           <w:szCs w:val="20"/>
         </w:rPr>
@@ -136,7 +130,7 @@
       </w:r>
       <w:r>
         <w:rPr>
-          <w:rFonts w:ascii="Times New Roman" w:hAnsi="Times New Roman" w:cs="Times New Roman"/>
+          <w:rFonts w:ascii="Arial" w:hAnsi="Arial" w:cs="Arial"/>
           <w:b/>
           <w:sz w:val="20"/>
           <w:szCs w:val="20"/>
@@ -147,7 +141,7 @@
       <w:proofErr w:type="spellStart"/>
       <w:r>
         <w:rPr>
-          <w:rFonts w:ascii="Times New Roman" w:hAnsi="Times New Roman" w:cs="Times New Roman"/>
+          <w:rFonts w:ascii="Arial" w:hAnsi="Arial" w:cs="Arial"/>
           <w:b/>
           <w:sz w:val="20"/>
           <w:szCs w:val="20"/>
@@ -158,7 +152,7 @@
       <w:proofErr w:type="spellEnd"/>
       <w:r>
         <w:rPr>
-          <w:rFonts w:ascii="Times New Roman" w:hAnsi="Times New Roman" w:cs="Times New Roman"/>
+          <w:rFonts w:ascii="Arial" w:hAnsi="Arial" w:cs="Arial"/>
           <w:b/>
           <w:sz w:val="20"/>
           <w:szCs w:val="20"/>
@@ -168,7 +162,7 @@
       </w:r>
       <w:r>
         <w:rPr>
-          <w:rFonts w:ascii="Times New Roman" w:hAnsi="Times New Roman" w:cs="Times New Roman"/>
+          <w:rFonts w:ascii="Arial" w:hAnsi="Arial" w:cs="Arial"/>
           <w:sz w:val="20"/>
           <w:szCs w:val="20"/>
           <w:lang w:val="ru-RU"/>
@@ -177,7 +171,7 @@
       </w:r>
       <w:r>
         <w:rPr>
-          <w:rFonts w:ascii="Times New Roman" w:hAnsi="Times New Roman" w:cs="Times New Roman"/>
+          <w:rFonts w:ascii="Arial" w:hAnsi="Arial" w:cs="Arial"/>
           <w:sz w:val="20"/>
           <w:szCs w:val="20"/>
         </w:rPr>
@@ -185,7 +179,7 @@
       </w:r>
       <w:r>
         <w:rPr>
-          <w:rFonts w:ascii="Times New Roman" w:hAnsi="Times New Roman" w:cs="Times New Roman"/>
+          <w:rFonts w:ascii="Arial" w:hAnsi="Arial" w:cs="Arial"/>
           <w:sz w:val="20"/>
           <w:szCs w:val="20"/>
         </w:rPr>
@@ -201,7 +195,7 @@
         </w:numPr>
         <w:spacing w:line="360" w:lineRule="auto"/>
         <w:rPr>
-          <w:rFonts w:ascii="Times New Roman" w:hAnsi="Times New Roman" w:cs="Times New Roman"/>
+          <w:rFonts w:ascii="Arial" w:hAnsi="Arial" w:cs="Arial"/>
           <w:sz w:val="20"/>
           <w:szCs w:val="20"/>
         </w:rPr>
@@ -209,7 +203,7 @@
       <w:proofErr w:type="spellStart"/>
       <w:r>
         <w:rPr>
-          <w:rFonts w:ascii="Times New Roman" w:hAnsi="Times New Roman" w:cs="Times New Roman"/>
+          <w:rFonts w:ascii="Arial" w:hAnsi="Arial" w:cs="Arial"/>
           <w:b/>
           <w:sz w:val="20"/>
           <w:szCs w:val="20"/>
@@ -219,7 +213,7 @@
       <w:proofErr w:type="spellEnd"/>
       <w:r>
         <w:rPr>
-          <w:rFonts w:ascii="Times New Roman" w:hAnsi="Times New Roman" w:cs="Times New Roman"/>
+          <w:rFonts w:ascii="Arial" w:hAnsi="Arial" w:cs="Arial"/>
           <w:b/>
           <w:sz w:val="20"/>
           <w:szCs w:val="20"/>
@@ -229,7 +223,7 @@
       <w:proofErr w:type="spellStart"/>
       <w:r>
         <w:rPr>
-          <w:rFonts w:ascii="Times New Roman" w:hAnsi="Times New Roman" w:cs="Times New Roman"/>
+          <w:rFonts w:ascii="Arial" w:hAnsi="Arial" w:cs="Arial"/>
           <w:b/>
           <w:sz w:val="20"/>
           <w:szCs w:val="20"/>
@@ -239,7 +233,7 @@
       <w:proofErr w:type="spellEnd"/>
       <w:r>
         <w:rPr>
-          <w:rFonts w:ascii="Times New Roman" w:hAnsi="Times New Roman" w:cs="Times New Roman"/>
+          <w:rFonts w:ascii="Arial" w:hAnsi="Arial" w:cs="Arial"/>
           <w:b/>
           <w:sz w:val="20"/>
           <w:szCs w:val="20"/>
@@ -249,7 +243,7 @@
       <w:proofErr w:type="spellStart"/>
       <w:r>
         <w:rPr>
-          <w:rFonts w:ascii="Times New Roman" w:hAnsi="Times New Roman" w:cs="Times New Roman"/>
+          <w:rFonts w:ascii="Arial" w:hAnsi="Arial" w:cs="Arial"/>
           <w:b/>
           <w:sz w:val="20"/>
           <w:szCs w:val="20"/>
@@ -259,7 +253,7 @@
       <w:proofErr w:type="spellEnd"/>
       <w:r>
         <w:rPr>
-          <w:rFonts w:ascii="Times New Roman" w:hAnsi="Times New Roman" w:cs="Times New Roman"/>
+          <w:rFonts w:ascii="Arial" w:hAnsi="Arial" w:cs="Arial"/>
           <w:b/>
           <w:sz w:val="20"/>
           <w:szCs w:val="20"/>
@@ -268,7 +262,7 @@
       </w:r>
       <w:r>
         <w:rPr>
-          <w:rFonts w:ascii="Times New Roman" w:hAnsi="Times New Roman" w:cs="Times New Roman"/>
+          <w:rFonts w:ascii="Arial" w:hAnsi="Arial" w:cs="Arial"/>
           <w:sz w:val="20"/>
           <w:szCs w:val="20"/>
           <w:lang w:val="ru-RU"/>
@@ -277,7 +271,7 @@
       </w:r>
       <w:r>
         <w:rPr>
-          <w:rFonts w:ascii="Times New Roman" w:hAnsi="Times New Roman" w:cs="Times New Roman"/>
+          <w:rFonts w:ascii="Arial" w:hAnsi="Arial" w:cs="Arial"/>
           <w:sz w:val="20"/>
           <w:szCs w:val="20"/>
         </w:rPr>
@@ -285,7 +279,7 @@
       </w:r>
       <w:r>
         <w:rPr>
-          <w:rFonts w:ascii="Times New Roman" w:hAnsi="Times New Roman" w:cs="Times New Roman"/>
+          <w:rFonts w:ascii="Arial" w:hAnsi="Arial" w:cs="Arial"/>
           <w:sz w:val="20"/>
           <w:szCs w:val="20"/>
         </w:rPr>
@@ -293,7 +287,7 @@
       </w:r>
       <w:r>
         <w:rPr>
-          <w:rFonts w:ascii="Times New Roman" w:hAnsi="Times New Roman" w:cs="Times New Roman"/>
+          <w:rFonts w:ascii="Arial" w:hAnsi="Arial" w:cs="Arial"/>
           <w:sz w:val="20"/>
           <w:szCs w:val="20"/>
         </w:rPr>
@@ -301,7 +295,7 @@
       </w:r>
       <w:r>
         <w:rPr>
-          <w:rFonts w:ascii="Times New Roman" w:hAnsi="Times New Roman" w:cs="Times New Roman"/>
+          <w:rFonts w:ascii="Arial" w:hAnsi="Arial" w:cs="Arial"/>
           <w:sz w:val="20"/>
           <w:szCs w:val="20"/>
         </w:rPr>
@@ -309,7 +303,7 @@
       </w:r>
       <w:r>
         <w:rPr>
-          <w:rFonts w:ascii="Times New Roman" w:hAnsi="Times New Roman" w:cs="Times New Roman"/>
+          <w:rFonts w:ascii="Arial" w:hAnsi="Arial" w:cs="Arial"/>
           <w:sz w:val="20"/>
           <w:szCs w:val="20"/>
         </w:rPr>
@@ -317,7 +311,7 @@
       </w:r>
       <w:r>
         <w:rPr>
-          <w:rFonts w:ascii="Times New Roman" w:hAnsi="Times New Roman" w:cs="Times New Roman"/>
+          <w:rFonts w:ascii="Arial" w:hAnsi="Arial" w:cs="Arial"/>
           <w:sz w:val="20"/>
           <w:szCs w:val="20"/>
         </w:rPr>
@@ -325,7 +319,7 @@
       </w:r>
       <w:r>
         <w:rPr>
-          <w:rFonts w:ascii="Times New Roman" w:hAnsi="Times New Roman" w:cs="Times New Roman"/>
+          <w:rFonts w:ascii="Arial" w:hAnsi="Arial" w:cs="Arial"/>
           <w:sz w:val="20"/>
           <w:szCs w:val="20"/>
         </w:rPr>
@@ -333,7 +327,7 @@
       </w:r>
       <w:r>
         <w:rPr>
-          <w:rFonts w:ascii="Times New Roman" w:hAnsi="Times New Roman" w:cs="Times New Roman"/>
+          <w:rFonts w:ascii="Arial" w:hAnsi="Arial" w:cs="Arial"/>
           <w:sz w:val="20"/>
           <w:szCs w:val="20"/>
         </w:rPr>
@@ -341,7 +335,7 @@
       </w:r>
       <w:r>
         <w:rPr>
-          <w:rFonts w:ascii="Times New Roman" w:hAnsi="Times New Roman" w:cs="Times New Roman"/>
+          <w:rFonts w:ascii="Arial" w:hAnsi="Arial" w:cs="Arial"/>
           <w:sz w:val="20"/>
           <w:szCs w:val="20"/>
         </w:rPr>
@@ -357,14 +351,14 @@
         </w:numPr>
         <w:spacing w:line="360" w:lineRule="auto"/>
         <w:rPr>
-          <w:rFonts w:ascii="Times New Roman" w:hAnsi="Times New Roman" w:cs="Times New Roman"/>
+          <w:rFonts w:ascii="Arial" w:hAnsi="Arial" w:cs="Arial"/>
           <w:sz w:val="20"/>
           <w:szCs w:val="20"/>
         </w:rPr>
       </w:pPr>
       <w:r>
         <w:rPr>
-          <w:rFonts w:ascii="Times New Roman" w:hAnsi="Times New Roman" w:cs="Times New Roman"/>
+          <w:rFonts w:ascii="Arial" w:hAnsi="Arial" w:cs="Arial"/>
           <w:b/>
           <w:sz w:val="20"/>
           <w:szCs w:val="20"/>
@@ -374,7 +368,7 @@
       </w:r>
       <w:r>
         <w:rPr>
-          <w:rFonts w:ascii="Times New Roman" w:hAnsi="Times New Roman" w:cs="Times New Roman"/>
+          <w:rFonts w:ascii="Arial" w:hAnsi="Arial" w:cs="Arial"/>
           <w:b/>
           <w:sz w:val="20"/>
           <w:szCs w:val="20"/>
@@ -383,7 +377,7 @@
       </w:r>
       <w:r>
         <w:rPr>
-          <w:rFonts w:ascii="Times New Roman" w:hAnsi="Times New Roman" w:cs="Times New Roman"/>
+          <w:rFonts w:ascii="Arial" w:hAnsi="Arial" w:cs="Arial"/>
           <w:b/>
           <w:sz w:val="20"/>
           <w:szCs w:val="20"/>
@@ -393,7 +387,7 @@
       </w:r>
       <w:r>
         <w:rPr>
-          <w:rFonts w:ascii="Times New Roman" w:hAnsi="Times New Roman" w:cs="Times New Roman"/>
+          <w:rFonts w:ascii="Arial" w:hAnsi="Arial" w:cs="Arial"/>
           <w:b/>
           <w:sz w:val="20"/>
           <w:szCs w:val="20"/>
@@ -402,7 +396,7 @@
       </w:r>
       <w:r>
         <w:rPr>
-          <w:rFonts w:ascii="Times New Roman" w:hAnsi="Times New Roman" w:cs="Times New Roman"/>
+          <w:rFonts w:ascii="Arial" w:hAnsi="Arial" w:cs="Arial"/>
           <w:b/>
           <w:sz w:val="20"/>
           <w:szCs w:val="20"/>
@@ -412,7 +406,7 @@
       </w:r>
       <w:r>
         <w:rPr>
-          <w:rFonts w:ascii="Times New Roman" w:hAnsi="Times New Roman" w:cs="Times New Roman"/>
+          <w:rFonts w:ascii="Arial" w:hAnsi="Arial" w:cs="Arial"/>
           <w:b/>
           <w:sz w:val="20"/>
           <w:szCs w:val="20"/>
@@ -421,7 +415,7 @@
       </w:r>
       <w:r>
         <w:rPr>
-          <w:rFonts w:ascii="Times New Roman" w:hAnsi="Times New Roman" w:cs="Times New Roman"/>
+          <w:rFonts w:ascii="Arial" w:hAnsi="Arial" w:cs="Arial"/>
           <w:b/>
           <w:sz w:val="20"/>
           <w:szCs w:val="20"/>
@@ -431,7 +425,7 @@
       </w:r>
       <w:r>
         <w:rPr>
-          <w:rFonts w:ascii="Times New Roman" w:hAnsi="Times New Roman" w:cs="Times New Roman"/>
+          <w:rFonts w:ascii="Arial" w:hAnsi="Arial" w:cs="Arial"/>
           <w:b/>
           <w:sz w:val="20"/>
           <w:szCs w:val="20"/>
@@ -440,7 +434,7 @@
       </w:r>
       <w:r>
         <w:rPr>
-          <w:rFonts w:ascii="Times New Roman" w:hAnsi="Times New Roman" w:cs="Times New Roman"/>
+          <w:rFonts w:ascii="Arial" w:hAnsi="Arial" w:cs="Arial"/>
           <w:b/>
           <w:sz w:val="20"/>
           <w:szCs w:val="20"/>
@@ -450,7 +444,7 @@
       </w:r>
       <w:r>
         <w:rPr>
-          <w:rFonts w:ascii="Times New Roman" w:hAnsi="Times New Roman" w:cs="Times New Roman"/>
+          <w:rFonts w:ascii="Arial" w:hAnsi="Arial" w:cs="Arial"/>
           <w:b/>
           <w:sz w:val="20"/>
           <w:szCs w:val="20"/>
@@ -459,7 +453,7 @@
       </w:r>
       <w:r>
         <w:rPr>
-          <w:rFonts w:ascii="Times New Roman" w:hAnsi="Times New Roman" w:cs="Times New Roman"/>
+          <w:rFonts w:ascii="Arial" w:hAnsi="Arial" w:cs="Arial"/>
           <w:sz w:val="20"/>
           <w:szCs w:val="20"/>
         </w:rPr>
@@ -467,7 +461,7 @@
       </w:r>
       <w:r>
         <w:rPr>
-          <w:rFonts w:ascii="Times New Roman" w:hAnsi="Times New Roman" w:cs="Times New Roman"/>
+          <w:rFonts w:ascii="Arial" w:hAnsi="Arial" w:cs="Arial"/>
           <w:sz w:val="20"/>
           <w:szCs w:val="20"/>
           <w:lang w:val="en-US"/>
@@ -476,7 +470,7 @@
       </w:r>
       <w:r>
         <w:rPr>
-          <w:rFonts w:ascii="Times New Roman" w:hAnsi="Times New Roman" w:cs="Times New Roman"/>
+          <w:rFonts w:ascii="Arial" w:hAnsi="Arial" w:cs="Arial"/>
           <w:sz w:val="20"/>
           <w:szCs w:val="20"/>
         </w:rPr>
@@ -484,7 +478,7 @@
       </w:r>
       <w:r>
         <w:rPr>
-          <w:rFonts w:ascii="Times New Roman" w:hAnsi="Times New Roman" w:cs="Times New Roman"/>
+          <w:rFonts w:ascii="Arial" w:hAnsi="Arial" w:cs="Arial"/>
           <w:sz w:val="20"/>
           <w:szCs w:val="20"/>
           <w:lang w:val="en-US"/>
@@ -493,7 +487,7 @@
       </w:r>
       <w:r>
         <w:rPr>
-          <w:rFonts w:ascii="Times New Roman" w:hAnsi="Times New Roman" w:cs="Times New Roman"/>
+          <w:rFonts w:ascii="Arial" w:hAnsi="Arial" w:cs="Arial"/>
           <w:sz w:val="20"/>
           <w:szCs w:val="20"/>
         </w:rPr>
@@ -509,14 +503,14 @@
         </w:numPr>
         <w:spacing w:line="360" w:lineRule="auto"/>
         <w:rPr>
-          <w:rFonts w:ascii="Times New Roman" w:hAnsi="Times New Roman" w:cs="Times New Roman"/>
+          <w:rFonts w:ascii="Arial" w:hAnsi="Arial" w:cs="Arial"/>
           <w:sz w:val="20"/>
           <w:szCs w:val="20"/>
         </w:rPr>
       </w:pPr>
       <w:r>
         <w:rPr>
-          <w:rFonts w:ascii="Times New Roman" w:hAnsi="Times New Roman" w:cs="Times New Roman"/>
+          <w:rFonts w:ascii="Arial" w:hAnsi="Arial" w:cs="Arial"/>
           <w:b/>
           <w:sz w:val="20"/>
           <w:szCs w:val="20"/>
@@ -526,7 +520,7 @@
       </w:r>
       <w:r>
         <w:rPr>
-          <w:rFonts w:ascii="Times New Roman" w:hAnsi="Times New Roman" w:cs="Times New Roman"/>
+          <w:rFonts w:ascii="Arial" w:hAnsi="Arial" w:cs="Arial"/>
           <w:b/>
           <w:sz w:val="20"/>
           <w:szCs w:val="20"/>
@@ -535,7 +529,7 @@
       </w:r>
       <w:r>
         <w:rPr>
-          <w:rFonts w:ascii="Times New Roman" w:hAnsi="Times New Roman" w:cs="Times New Roman"/>
+          <w:rFonts w:ascii="Arial" w:hAnsi="Arial" w:cs="Arial"/>
           <w:b/>
           <w:sz w:val="20"/>
           <w:szCs w:val="20"/>
@@ -545,7 +539,7 @@
       </w:r>
       <w:r>
         <w:rPr>
-          <w:rFonts w:ascii="Times New Roman" w:hAnsi="Times New Roman" w:cs="Times New Roman"/>
+          <w:rFonts w:ascii="Arial" w:hAnsi="Arial" w:cs="Arial"/>
           <w:b/>
           <w:sz w:val="20"/>
           <w:szCs w:val="20"/>
@@ -554,7 +548,7 @@
       </w:r>
       <w:r>
         <w:rPr>
-          <w:rFonts w:ascii="Times New Roman" w:hAnsi="Times New Roman" w:cs="Times New Roman"/>
+          <w:rFonts w:ascii="Arial" w:hAnsi="Arial" w:cs="Arial"/>
           <w:b/>
           <w:sz w:val="20"/>
           <w:szCs w:val="20"/>
@@ -564,7 +558,7 @@
       </w:r>
       <w:r>
         <w:rPr>
-          <w:rFonts w:ascii="Times New Roman" w:hAnsi="Times New Roman" w:cs="Times New Roman"/>
+          <w:rFonts w:ascii="Arial" w:hAnsi="Arial" w:cs="Arial"/>
           <w:b/>
           <w:sz w:val="20"/>
           <w:szCs w:val="20"/>
@@ -573,7 +567,7 @@
       </w:r>
       <w:r>
         <w:rPr>
-          <w:rFonts w:ascii="Times New Roman" w:hAnsi="Times New Roman" w:cs="Times New Roman"/>
+          <w:rFonts w:ascii="Arial" w:hAnsi="Arial" w:cs="Arial"/>
           <w:b/>
           <w:sz w:val="20"/>
           <w:szCs w:val="20"/>
@@ -583,7 +577,7 @@
       </w:r>
       <w:r>
         <w:rPr>
-          <w:rFonts w:ascii="Times New Roman" w:hAnsi="Times New Roman" w:cs="Times New Roman"/>
+          <w:rFonts w:ascii="Arial" w:hAnsi="Arial" w:cs="Arial"/>
           <w:b/>
           <w:sz w:val="20"/>
           <w:szCs w:val="20"/>
@@ -592,7 +586,7 @@
       </w:r>
       <w:r>
         <w:rPr>
-          <w:rFonts w:ascii="Times New Roman" w:hAnsi="Times New Roman" w:cs="Times New Roman"/>
+          <w:rFonts w:ascii="Arial" w:hAnsi="Arial" w:cs="Arial"/>
           <w:sz w:val="20"/>
           <w:szCs w:val="20"/>
         </w:rPr>
@@ -600,7 +594,7 @@
       </w:r>
       <w:r>
         <w:rPr>
-          <w:rFonts w:ascii="Times New Roman" w:hAnsi="Times New Roman" w:cs="Times New Roman"/>
+          <w:rFonts w:ascii="Arial" w:hAnsi="Arial" w:cs="Arial"/>
           <w:sz w:val="20"/>
           <w:szCs w:val="20"/>
         </w:rPr>
@@ -608,7 +602,7 @@
       </w:r>
       <w:r>
         <w:rPr>
-          <w:rFonts w:ascii="Times New Roman" w:hAnsi="Times New Roman" w:cs="Times New Roman"/>
+          <w:rFonts w:ascii="Arial" w:hAnsi="Arial" w:cs="Arial"/>
           <w:sz w:val="20"/>
           <w:szCs w:val="20"/>
           <w:lang w:val="en-US"/>
@@ -617,35 +611,11 @@
       </w:r>
       <w:r>
         <w:rPr>
-          <w:rFonts w:ascii="Times New Roman" w:hAnsi="Times New Roman" w:cs="Times New Roman"/>
-          <w:sz w:val="20"/>
-          <w:szCs w:val="20"/>
-        </w:rPr>
-        <w:t xml:space="preserve"> (це назва </w:t>
-      </w:r>
-      <w:r>
-        <w:rPr>
-          <w:rFonts w:ascii="Times New Roman" w:hAnsi="Times New Roman" w:cs="Times New Roman"/>
-          <w:sz w:val="20"/>
-          <w:szCs w:val="20"/>
-        </w:rPr>
-        <w:t>серіалу</w:t>
-      </w:r>
-      <w:r>
-        <w:rPr>
-          <w:rFonts w:ascii="Times New Roman" w:hAnsi="Times New Roman" w:cs="Times New Roman"/>
-          <w:sz w:val="20"/>
-          <w:szCs w:val="20"/>
-        </w:rPr>
-        <w:t>)</w:t>
-      </w:r>
-      <w:r>
-        <w:rPr>
-          <w:rFonts w:ascii="Times New Roman" w:hAnsi="Times New Roman" w:cs="Times New Roman"/>
-          <w:sz w:val="20"/>
-          <w:szCs w:val="20"/>
-        </w:rPr>
-        <w:t xml:space="preserve"> та створює список, у який додає всіх акторів, що знімалися в даному фільмі; повертає цей список.</w:t>
+          <w:rFonts w:ascii="Arial" w:hAnsi="Arial" w:cs="Arial"/>
+          <w:sz w:val="20"/>
+          <w:szCs w:val="20"/>
+        </w:rPr>
+        <w:t xml:space="preserve"> (це назва серіалу) та створює список, у який додає всіх акторів, що знімалися в даному фільмі; повертає цей список.</w:t>
       </w:r>
     </w:p>
     <w:p>
@@ -657,14 +627,14 @@
         </w:numPr>
         <w:spacing w:line="360" w:lineRule="auto"/>
         <w:rPr>
-          <w:rFonts w:ascii="Times New Roman" w:hAnsi="Times New Roman" w:cs="Times New Roman"/>
+          <w:rFonts w:ascii="Arial" w:hAnsi="Arial" w:cs="Arial"/>
           <w:sz w:val="20"/>
           <w:szCs w:val="20"/>
         </w:rPr>
       </w:pPr>
       <w:r>
         <w:rPr>
-          <w:rFonts w:ascii="Times New Roman" w:hAnsi="Times New Roman" w:cs="Times New Roman"/>
+          <w:rFonts w:ascii="Arial" w:hAnsi="Arial" w:cs="Arial"/>
           <w:b/>
           <w:sz w:val="20"/>
           <w:szCs w:val="20"/>
@@ -674,7 +644,7 @@
       </w:r>
       <w:r>
         <w:rPr>
-          <w:rFonts w:ascii="Times New Roman" w:hAnsi="Times New Roman" w:cs="Times New Roman"/>
+          <w:rFonts w:ascii="Arial" w:hAnsi="Arial" w:cs="Arial"/>
           <w:b/>
           <w:sz w:val="20"/>
           <w:szCs w:val="20"/>
@@ -683,7 +653,7 @@
       </w:r>
       <w:r>
         <w:rPr>
-          <w:rFonts w:ascii="Times New Roman" w:hAnsi="Times New Roman" w:cs="Times New Roman"/>
+          <w:rFonts w:ascii="Arial" w:hAnsi="Arial" w:cs="Arial"/>
           <w:b/>
           <w:sz w:val="20"/>
           <w:szCs w:val="20"/>
@@ -693,7 +663,7 @@
       </w:r>
       <w:r>
         <w:rPr>
-          <w:rFonts w:ascii="Times New Roman" w:hAnsi="Times New Roman" w:cs="Times New Roman"/>
+          <w:rFonts w:ascii="Arial" w:hAnsi="Arial" w:cs="Arial"/>
           <w:b/>
           <w:sz w:val="20"/>
           <w:szCs w:val="20"/>
@@ -702,7 +672,7 @@
       </w:r>
       <w:r>
         <w:rPr>
-          <w:rFonts w:ascii="Times New Roman" w:hAnsi="Times New Roman" w:cs="Times New Roman"/>
+          <w:rFonts w:ascii="Arial" w:hAnsi="Arial" w:cs="Arial"/>
           <w:b/>
           <w:sz w:val="20"/>
           <w:szCs w:val="20"/>
@@ -712,7 +682,7 @@
       </w:r>
       <w:r>
         <w:rPr>
-          <w:rFonts w:ascii="Times New Roman" w:hAnsi="Times New Roman" w:cs="Times New Roman"/>
+          <w:rFonts w:ascii="Arial" w:hAnsi="Arial" w:cs="Arial"/>
           <w:b/>
           <w:sz w:val="20"/>
           <w:szCs w:val="20"/>
@@ -721,7 +691,7 @@
       </w:r>
       <w:r>
         <w:rPr>
-          <w:rFonts w:ascii="Times New Roman" w:hAnsi="Times New Roman" w:cs="Times New Roman"/>
+          <w:rFonts w:ascii="Arial" w:hAnsi="Arial" w:cs="Arial"/>
           <w:b/>
           <w:sz w:val="20"/>
           <w:szCs w:val="20"/>
@@ -731,7 +701,7 @@
       </w:r>
       <w:r>
         <w:rPr>
-          <w:rFonts w:ascii="Times New Roman" w:hAnsi="Times New Roman" w:cs="Times New Roman"/>
+          <w:rFonts w:ascii="Arial" w:hAnsi="Arial" w:cs="Arial"/>
           <w:b/>
           <w:sz w:val="20"/>
           <w:szCs w:val="20"/>
@@ -740,23 +710,15 @@
       </w:r>
       <w:r>
         <w:rPr>
-          <w:rFonts w:ascii="Times New Roman" w:hAnsi="Times New Roman" w:cs="Times New Roman"/>
-          <w:sz w:val="20"/>
-          <w:szCs w:val="20"/>
-        </w:rPr>
-        <w:t xml:space="preserve">: </w:t>
-      </w:r>
-      <w:r>
-        <w:rPr>
-          <w:rFonts w:ascii="Times New Roman" w:hAnsi="Times New Roman" w:cs="Times New Roman"/>
-          <w:sz w:val="20"/>
-          <w:szCs w:val="20"/>
-        </w:rPr>
-        <w:t xml:space="preserve">бере з масиву елемент з індексом </w:t>
-      </w:r>
-      <w:r>
-        <w:rPr>
-          <w:rFonts w:ascii="Times New Roman" w:hAnsi="Times New Roman" w:cs="Times New Roman"/>
+          <w:rFonts w:ascii="Arial" w:hAnsi="Arial" w:cs="Arial"/>
+          <w:sz w:val="20"/>
+          <w:szCs w:val="20"/>
+        </w:rPr>
+        <w:t xml:space="preserve">: бере з масиву елемент з індексом </w:t>
+      </w:r>
+      <w:r>
+        <w:rPr>
+          <w:rFonts w:ascii="Arial" w:hAnsi="Arial" w:cs="Arial"/>
           <w:sz w:val="20"/>
           <w:szCs w:val="20"/>
           <w:lang w:val="en-US"/>
@@ -765,35 +727,11 @@
       </w:r>
       <w:r>
         <w:rPr>
-          <w:rFonts w:ascii="Times New Roman" w:hAnsi="Times New Roman" w:cs="Times New Roman"/>
-          <w:sz w:val="20"/>
-          <w:szCs w:val="20"/>
-        </w:rPr>
-        <w:t xml:space="preserve"> (це назва </w:t>
-      </w:r>
-      <w:r>
-        <w:rPr>
-          <w:rFonts w:ascii="Times New Roman" w:hAnsi="Times New Roman" w:cs="Times New Roman"/>
-          <w:sz w:val="20"/>
-          <w:szCs w:val="20"/>
-        </w:rPr>
-        <w:t>серіалу</w:t>
-      </w:r>
-      <w:r>
-        <w:rPr>
-          <w:rFonts w:ascii="Times New Roman" w:hAnsi="Times New Roman" w:cs="Times New Roman"/>
-          <w:sz w:val="20"/>
-          <w:szCs w:val="20"/>
-        </w:rPr>
-        <w:t>)</w:t>
-      </w:r>
-      <w:r>
-        <w:rPr>
-          <w:rFonts w:ascii="Times New Roman" w:hAnsi="Times New Roman" w:cs="Times New Roman"/>
-          <w:sz w:val="20"/>
-          <w:szCs w:val="20"/>
-        </w:rPr>
-        <w:t xml:space="preserve"> та знаходить кількість сезонів у даному серіалі; повертає знайдене число.</w:t>
+          <w:rFonts w:ascii="Arial" w:hAnsi="Arial" w:cs="Arial"/>
+          <w:sz w:val="20"/>
+          <w:szCs w:val="20"/>
+        </w:rPr>
+        <w:t xml:space="preserve"> (це назва серіалу) та знаходить кількість сезонів у даному серіалі; повертає знайдене число.</w:t>
       </w:r>
       <w:bookmarkStart w:id="0" w:name="_GoBack"/>
       <w:bookmarkEnd w:id="0"/>

</xml_diff>